<commit_message>
Fix indice de figuras
Tamanhos de letras diferentes ao longo do documento
</commit_message>
<xml_diff>
--- a/Entregas/Entrega_3/Especificação_Projeto_Aplicado.docx
+++ b/Entregas/Entrega_3/Especificação_Projeto_Aplicado.docx
@@ -7331,7 +7331,7 @@
         </w:rPr>
         <w:fldChar w:fldCharType="separate"/>
       </w:r>
-      <w:hyperlink w:anchor="_Toc121171039" w:history="1">
+      <w:hyperlink w:anchor="_Toc121263418" w:history="1">
         <w:r>
           <w:rPr>
             <w:rStyle w:val="Hiperligao"/>
@@ -7359,7 +7359,7 @@
             <w:noProof/>
             <w:webHidden/>
           </w:rPr>
-          <w:instrText xml:space="preserve"> PAGEREF _Toc121171039 \h </w:instrText>
+          <w:instrText xml:space="preserve"> PAGEREF _Toc121263418 \h </w:instrText>
         </w:r>
         <w:r>
           <w:rPr>
@@ -7406,7 +7406,7 @@
           <w:lang w:eastAsia="pt-PT"/>
         </w:rPr>
       </w:pPr>
-      <w:hyperlink w:anchor="_Toc121171040" w:history="1">
+      <w:hyperlink w:anchor="_Toc121263419" w:history="1">
         <w:r>
           <w:rPr>
             <w:rStyle w:val="Hiperligao"/>
@@ -7434,7 +7434,7 @@
             <w:noProof/>
             <w:webHidden/>
           </w:rPr>
-          <w:instrText xml:space="preserve"> PAGEREF _Toc121171040 \h </w:instrText>
+          <w:instrText xml:space="preserve"> PAGEREF _Toc121263419 \h </w:instrText>
         </w:r>
         <w:r>
           <w:rPr>
@@ -7481,7 +7481,7 @@
           <w:lang w:eastAsia="pt-PT"/>
         </w:rPr>
       </w:pPr>
-      <w:hyperlink w:anchor="_Toc121171041" w:history="1">
+      <w:hyperlink w:anchor="_Toc121263420" w:history="1">
         <w:r>
           <w:rPr>
             <w:rStyle w:val="Hiperligao"/>
@@ -7509,7 +7509,7 @@
             <w:noProof/>
             <w:webHidden/>
           </w:rPr>
-          <w:instrText xml:space="preserve"> PAGEREF _Toc121171041 \h </w:instrText>
+          <w:instrText xml:space="preserve"> PAGEREF _Toc121263420 \h </w:instrText>
         </w:r>
         <w:r>
           <w:rPr>
@@ -7556,7 +7556,7 @@
           <w:lang w:eastAsia="pt-PT"/>
         </w:rPr>
       </w:pPr>
-      <w:hyperlink w:anchor="_Toc121171042" w:history="1">
+      <w:hyperlink w:anchor="_Toc121263421" w:history="1">
         <w:r>
           <w:rPr>
             <w:rStyle w:val="Hiperligao"/>
@@ -7584,7 +7584,7 @@
             <w:noProof/>
             <w:webHidden/>
           </w:rPr>
-          <w:instrText xml:space="preserve"> PAGEREF _Toc121171042 \h </w:instrText>
+          <w:instrText xml:space="preserve"> PAGEREF _Toc121263421 \h </w:instrText>
         </w:r>
         <w:r>
           <w:rPr>
@@ -7631,7 +7631,7 @@
           <w:lang w:eastAsia="pt-PT"/>
         </w:rPr>
       </w:pPr>
-      <w:hyperlink w:anchor="_Toc121171043" w:history="1">
+      <w:hyperlink w:anchor="_Toc121263422" w:history="1">
         <w:r>
           <w:rPr>
             <w:rStyle w:val="Hiperligao"/>
@@ -7659,7 +7659,7 @@
             <w:noProof/>
             <w:webHidden/>
           </w:rPr>
-          <w:instrText xml:space="preserve"> PAGEREF _Toc121171043 \h </w:instrText>
+          <w:instrText xml:space="preserve"> PAGEREF _Toc121263422 \h </w:instrText>
         </w:r>
         <w:r>
           <w:rPr>
@@ -7706,7 +7706,14 @@
           <w:lang w:eastAsia="pt-PT"/>
         </w:rPr>
       </w:pPr>
-      <w:hyperlink w:anchor="_Toc121171044" w:history="1">
+      <w:hyperlink w:anchor="_Toc121263423" w:history="1">
+        <w:r>
+          <w:rPr>
+            <w:rStyle w:val="Hiperligao"/>
+            <w:noProof/>
+          </w:rPr>
+          <w:t xml:space="preserve">Figura </w:t>
+        </w:r>
         <w:r>
           <w:rPr>
             <w:rStyle w:val="Hiperligao"/>
@@ -7734,7 +7741,7 @@
             <w:noProof/>
             <w:webHidden/>
           </w:rPr>
-          <w:instrText xml:space="preserve"> PAGEREF _Toc121171044 \h </w:instrText>
+          <w:instrText xml:space="preserve"> PAGEREF _Toc121263423 \h </w:instrText>
         </w:r>
         <w:r>
           <w:rPr>
@@ -7781,7 +7788,14 @@
           <w:lang w:eastAsia="pt-PT"/>
         </w:rPr>
       </w:pPr>
-      <w:hyperlink w:anchor="_Toc121171045" w:history="1">
+      <w:hyperlink w:anchor="_Toc121263424" w:history="1">
+        <w:r>
+          <w:rPr>
+            <w:rStyle w:val="Hiperligao"/>
+            <w:noProof/>
+          </w:rPr>
+          <w:t xml:space="preserve">Figura </w:t>
+        </w:r>
         <w:r>
           <w:rPr>
             <w:rStyle w:val="Hiperligao"/>
@@ -7809,7 +7823,7 @@
             <w:noProof/>
             <w:webHidden/>
           </w:rPr>
-          <w:instrText xml:space="preserve"> PAGEREF _Toc121171045 \h </w:instrText>
+          <w:instrText xml:space="preserve"> PAGEREF _Toc121263424 \h </w:instrText>
         </w:r>
         <w:r>
           <w:rPr>
@@ -7856,7 +7870,14 @@
           <w:lang w:eastAsia="pt-PT"/>
         </w:rPr>
       </w:pPr>
-      <w:hyperlink w:anchor="_Toc121171046" w:history="1">
+      <w:hyperlink w:anchor="_Toc121263425" w:history="1">
+        <w:r>
+          <w:rPr>
+            <w:rStyle w:val="Hiperligao"/>
+            <w:noProof/>
+          </w:rPr>
+          <w:t xml:space="preserve">Figura </w:t>
+        </w:r>
         <w:r>
           <w:rPr>
             <w:rStyle w:val="Hiperligao"/>
@@ -7884,7 +7905,7 @@
             <w:noProof/>
             <w:webHidden/>
           </w:rPr>
-          <w:instrText xml:space="preserve"> PAGEREF _Toc121171046 \h </w:instrText>
+          <w:instrText xml:space="preserve"> PAGEREF _Toc121263425 \h </w:instrText>
         </w:r>
         <w:r>
           <w:rPr>
@@ -7931,7 +7952,14 @@
           <w:lang w:eastAsia="pt-PT"/>
         </w:rPr>
       </w:pPr>
-      <w:hyperlink w:anchor="_Toc121171047" w:history="1">
+      <w:hyperlink w:anchor="_Toc121263426" w:history="1">
+        <w:r>
+          <w:rPr>
+            <w:rStyle w:val="Hiperligao"/>
+            <w:noProof/>
+          </w:rPr>
+          <w:t xml:space="preserve">Figura </w:t>
+        </w:r>
         <w:r>
           <w:rPr>
             <w:rStyle w:val="Hiperligao"/>
@@ -7959,7 +7987,7 @@
             <w:noProof/>
             <w:webHidden/>
           </w:rPr>
-          <w:instrText xml:space="preserve"> PAGEREF _Toc121171047 \h </w:instrText>
+          <w:instrText xml:space="preserve"> PAGEREF _Toc121263426 \h </w:instrText>
         </w:r>
         <w:r>
           <w:rPr>
@@ -8006,7 +8034,14 @@
           <w:lang w:eastAsia="pt-PT"/>
         </w:rPr>
       </w:pPr>
-      <w:hyperlink w:anchor="_Toc121171048" w:history="1">
+      <w:hyperlink w:anchor="_Toc121263427" w:history="1">
+        <w:r>
+          <w:rPr>
+            <w:rStyle w:val="Hiperligao"/>
+            <w:noProof/>
+          </w:rPr>
+          <w:t xml:space="preserve">Figura </w:t>
+        </w:r>
         <w:r>
           <w:rPr>
             <w:rStyle w:val="Hiperligao"/>
@@ -8034,7 +8069,7 @@
             <w:noProof/>
             <w:webHidden/>
           </w:rPr>
-          <w:instrText xml:space="preserve"> PAGEREF _Toc121171048 \h </w:instrText>
+          <w:instrText xml:space="preserve"> PAGEREF _Toc121263427 \h </w:instrText>
         </w:r>
         <w:r>
           <w:rPr>
@@ -8081,7 +8116,14 @@
           <w:lang w:eastAsia="pt-PT"/>
         </w:rPr>
       </w:pPr>
-      <w:hyperlink w:anchor="_Toc121171049" w:history="1">
+      <w:hyperlink w:anchor="_Toc121263428" w:history="1">
+        <w:r>
+          <w:rPr>
+            <w:rStyle w:val="Hiperligao"/>
+            <w:noProof/>
+          </w:rPr>
+          <w:t xml:space="preserve">Figura </w:t>
+        </w:r>
         <w:r>
           <w:rPr>
             <w:rStyle w:val="Hiperligao"/>
@@ -8109,7 +8151,7 @@
             <w:noProof/>
             <w:webHidden/>
           </w:rPr>
-          <w:instrText xml:space="preserve"> PAGEREF _Toc121171049 \h </w:instrText>
+          <w:instrText xml:space="preserve"> PAGEREF _Toc121263428 \h </w:instrText>
         </w:r>
         <w:r>
           <w:rPr>
@@ -8156,7 +8198,14 @@
           <w:lang w:eastAsia="pt-PT"/>
         </w:rPr>
       </w:pPr>
-      <w:hyperlink w:anchor="_Toc121171050" w:history="1">
+      <w:hyperlink w:anchor="_Toc121263429" w:history="1">
+        <w:r>
+          <w:rPr>
+            <w:rStyle w:val="Hiperligao"/>
+            <w:noProof/>
+          </w:rPr>
+          <w:t xml:space="preserve">Figura </w:t>
+        </w:r>
         <w:r>
           <w:rPr>
             <w:rStyle w:val="Hiperligao"/>
@@ -8184,7 +8233,7 @@
             <w:noProof/>
             <w:webHidden/>
           </w:rPr>
-          <w:instrText xml:space="preserve"> PAGEREF _Toc121171050 \h </w:instrText>
+          <w:instrText xml:space="preserve"> PAGEREF _Toc121263429 \h </w:instrText>
         </w:r>
         <w:r>
           <w:rPr>
@@ -8231,14 +8280,21 @@
           <w:lang w:eastAsia="pt-PT"/>
         </w:rPr>
       </w:pPr>
-      <w:hyperlink w:anchor="_Toc121171051" w:history="1">
+      <w:hyperlink w:anchor="_Toc121263430" w:history="1">
+        <w:r>
+          <w:rPr>
+            <w:rStyle w:val="Hiperligao"/>
+            <w:noProof/>
+          </w:rPr>
+          <w:t xml:space="preserve">Figura </w:t>
+        </w:r>
         <w:r>
           <w:rPr>
             <w:rStyle w:val="Hiperligao"/>
             <w:rFonts w:cs="Arial"/>
             <w:noProof/>
           </w:rPr>
-          <w:t>13 - Utilizador  - Definições</w:t>
+          <w:t>13 - Utilizador - Definições</w:t>
         </w:r>
         <w:r>
           <w:rPr>
@@ -8259,7 +8315,7 @@
             <w:noProof/>
             <w:webHidden/>
           </w:rPr>
-          <w:instrText xml:space="preserve"> PAGEREF _Toc121171051 \h </w:instrText>
+          <w:instrText xml:space="preserve"> PAGEREF _Toc121263430 \h </w:instrText>
         </w:r>
         <w:r>
           <w:rPr>
@@ -8306,14 +8362,21 @@
           <w:lang w:eastAsia="pt-PT"/>
         </w:rPr>
       </w:pPr>
-      <w:hyperlink w:anchor="_Toc121171052" w:history="1">
+      <w:hyperlink w:anchor="_Toc121263431" w:history="1">
+        <w:r>
+          <w:rPr>
+            <w:rStyle w:val="Hiperligao"/>
+            <w:noProof/>
+          </w:rPr>
+          <w:t xml:space="preserve">Figura </w:t>
+        </w:r>
         <w:r>
           <w:rPr>
             <w:rStyle w:val="Hiperligao"/>
             <w:rFonts w:cs="Arial"/>
             <w:noProof/>
           </w:rPr>
-          <w:t>14 - Utilizador  - Editar perfil</w:t>
+          <w:t>14 - Utilizador - Editar perfil</w:t>
         </w:r>
         <w:r>
           <w:rPr>
@@ -8334,7 +8397,7 @@
             <w:noProof/>
             <w:webHidden/>
           </w:rPr>
-          <w:instrText xml:space="preserve"> PAGEREF _Toc121171052 \h </w:instrText>
+          <w:instrText xml:space="preserve"> PAGEREF _Toc121263431 \h </w:instrText>
         </w:r>
         <w:r>
           <w:rPr>
@@ -8381,7 +8444,14 @@
           <w:lang w:eastAsia="pt-PT"/>
         </w:rPr>
       </w:pPr>
-      <w:hyperlink w:anchor="_Toc121171053" w:history="1">
+      <w:hyperlink w:anchor="_Toc121263432" w:history="1">
+        <w:r>
+          <w:rPr>
+            <w:rStyle w:val="Hiperligao"/>
+            <w:noProof/>
+          </w:rPr>
+          <w:t xml:space="preserve">Figura </w:t>
+        </w:r>
         <w:r>
           <w:rPr>
             <w:rStyle w:val="Hiperligao"/>
@@ -8409,7 +8479,7 @@
             <w:noProof/>
             <w:webHidden/>
           </w:rPr>
-          <w:instrText xml:space="preserve"> PAGEREF _Toc121171053 \h </w:instrText>
+          <w:instrText xml:space="preserve"> PAGEREF _Toc121263432 \h </w:instrText>
         </w:r>
         <w:r>
           <w:rPr>
@@ -8456,7 +8526,14 @@
           <w:lang w:eastAsia="pt-PT"/>
         </w:rPr>
       </w:pPr>
-      <w:hyperlink w:anchor="_Toc121171054" w:history="1">
+      <w:hyperlink w:anchor="_Toc121263433" w:history="1">
+        <w:r>
+          <w:rPr>
+            <w:rStyle w:val="Hiperligao"/>
+            <w:noProof/>
+          </w:rPr>
+          <w:t xml:space="preserve">Figura </w:t>
+        </w:r>
         <w:r>
           <w:rPr>
             <w:rStyle w:val="Hiperligao"/>
@@ -8484,7 +8561,7 @@
             <w:noProof/>
             <w:webHidden/>
           </w:rPr>
-          <w:instrText xml:space="preserve"> PAGEREF _Toc121171054 \h </w:instrText>
+          <w:instrText xml:space="preserve"> PAGEREF _Toc121263433 \h </w:instrText>
         </w:r>
         <w:r>
           <w:rPr>
@@ -8531,7 +8608,14 @@
           <w:lang w:eastAsia="pt-PT"/>
         </w:rPr>
       </w:pPr>
-      <w:hyperlink w:anchor="_Toc121171055" w:history="1">
+      <w:hyperlink w:anchor="_Toc121263434" w:history="1">
+        <w:r>
+          <w:rPr>
+            <w:rStyle w:val="Hiperligao"/>
+            <w:noProof/>
+          </w:rPr>
+          <w:t xml:space="preserve">Figura </w:t>
+        </w:r>
         <w:r>
           <w:rPr>
             <w:rStyle w:val="Hiperligao"/>
@@ -8559,7 +8643,7 @@
             <w:noProof/>
             <w:webHidden/>
           </w:rPr>
-          <w:instrText xml:space="preserve"> PAGEREF _Toc121171055 \h </w:instrText>
+          <w:instrText xml:space="preserve"> PAGEREF _Toc121263434 \h </w:instrText>
         </w:r>
         <w:r>
           <w:rPr>
@@ -8606,7 +8690,14 @@
           <w:lang w:eastAsia="pt-PT"/>
         </w:rPr>
       </w:pPr>
-      <w:hyperlink w:anchor="_Toc121171056" w:history="1">
+      <w:hyperlink w:anchor="_Toc121263435" w:history="1">
+        <w:r>
+          <w:rPr>
+            <w:rStyle w:val="Hiperligao"/>
+            <w:noProof/>
+          </w:rPr>
+          <w:t xml:space="preserve">Figura </w:t>
+        </w:r>
         <w:r>
           <w:rPr>
             <w:rStyle w:val="Hiperligao"/>
@@ -8634,7 +8725,7 @@
             <w:noProof/>
             <w:webHidden/>
           </w:rPr>
-          <w:instrText xml:space="preserve"> PAGEREF _Toc121171056 \h </w:instrText>
+          <w:instrText xml:space="preserve"> PAGEREF _Toc121263435 \h </w:instrText>
         </w:r>
         <w:r>
           <w:rPr>
@@ -8681,7 +8772,14 @@
           <w:lang w:eastAsia="pt-PT"/>
         </w:rPr>
       </w:pPr>
-      <w:hyperlink w:anchor="_Toc121171057" w:history="1">
+      <w:hyperlink w:anchor="_Toc121263436" w:history="1">
+        <w:r>
+          <w:rPr>
+            <w:rStyle w:val="Hiperligao"/>
+            <w:noProof/>
+          </w:rPr>
+          <w:t xml:space="preserve">Figura </w:t>
+        </w:r>
         <w:r>
           <w:rPr>
             <w:rStyle w:val="Hiperligao"/>
@@ -8709,7 +8807,7 @@
             <w:noProof/>
             <w:webHidden/>
           </w:rPr>
-          <w:instrText xml:space="preserve"> PAGEREF _Toc121171057 \h </w:instrText>
+          <w:instrText xml:space="preserve"> PAGEREF _Toc121263436 \h </w:instrText>
         </w:r>
         <w:r>
           <w:rPr>
@@ -8756,7 +8854,14 @@
           <w:lang w:eastAsia="pt-PT"/>
         </w:rPr>
       </w:pPr>
-      <w:hyperlink w:anchor="_Toc121171058" w:history="1">
+      <w:hyperlink w:anchor="_Toc121263437" w:history="1">
+        <w:r>
+          <w:rPr>
+            <w:rStyle w:val="Hiperligao"/>
+            <w:noProof/>
+          </w:rPr>
+          <w:t xml:space="preserve">Figura </w:t>
+        </w:r>
         <w:r>
           <w:rPr>
             <w:rStyle w:val="Hiperligao"/>
@@ -8784,7 +8889,7 @@
             <w:noProof/>
             <w:webHidden/>
           </w:rPr>
-          <w:instrText xml:space="preserve"> PAGEREF _Toc121171058 \h </w:instrText>
+          <w:instrText xml:space="preserve"> PAGEREF _Toc121263437 \h </w:instrText>
         </w:r>
         <w:r>
           <w:rPr>
@@ -8831,7 +8936,14 @@
           <w:lang w:eastAsia="pt-PT"/>
         </w:rPr>
       </w:pPr>
-      <w:hyperlink w:anchor="_Toc121171059" w:history="1">
+      <w:hyperlink w:anchor="_Toc121263438" w:history="1">
+        <w:r>
+          <w:rPr>
+            <w:rStyle w:val="Hiperligao"/>
+            <w:noProof/>
+          </w:rPr>
+          <w:t xml:space="preserve">Figura </w:t>
+        </w:r>
         <w:r>
           <w:rPr>
             <w:rStyle w:val="Hiperligao"/>
@@ -8859,7 +8971,7 @@
             <w:noProof/>
             <w:webHidden/>
           </w:rPr>
-          <w:instrText xml:space="preserve"> PAGEREF _Toc121171059 \h </w:instrText>
+          <w:instrText xml:space="preserve"> PAGEREF _Toc121263438 \h </w:instrText>
         </w:r>
         <w:r>
           <w:rPr>
@@ -8906,7 +9018,14 @@
           <w:lang w:eastAsia="pt-PT"/>
         </w:rPr>
       </w:pPr>
-      <w:hyperlink w:anchor="_Toc121171060" w:history="1">
+      <w:hyperlink w:anchor="_Toc121263439" w:history="1">
+        <w:r>
+          <w:rPr>
+            <w:rStyle w:val="Hiperligao"/>
+            <w:noProof/>
+          </w:rPr>
+          <w:t xml:space="preserve">Figura </w:t>
+        </w:r>
         <w:r>
           <w:rPr>
             <w:rStyle w:val="Hiperligao"/>
@@ -8934,7 +9053,7 @@
             <w:noProof/>
             <w:webHidden/>
           </w:rPr>
-          <w:instrText xml:space="preserve"> PAGEREF _Toc121171060 \h </w:instrText>
+          <w:instrText xml:space="preserve"> PAGEREF _Toc121263439 \h </w:instrText>
         </w:r>
         <w:r>
           <w:rPr>
@@ -8981,7 +9100,14 @@
           <w:lang w:eastAsia="pt-PT"/>
         </w:rPr>
       </w:pPr>
-      <w:hyperlink w:anchor="_Toc121171061" w:history="1">
+      <w:hyperlink w:anchor="_Toc121263440" w:history="1">
+        <w:r>
+          <w:rPr>
+            <w:rStyle w:val="Hiperligao"/>
+            <w:noProof/>
+          </w:rPr>
+          <w:t xml:space="preserve">Figura </w:t>
+        </w:r>
         <w:r>
           <w:rPr>
             <w:rStyle w:val="Hiperligao"/>
@@ -9009,7 +9135,7 @@
             <w:noProof/>
             <w:webHidden/>
           </w:rPr>
-          <w:instrText xml:space="preserve"> PAGEREF _Toc121171061 \h </w:instrText>
+          <w:instrText xml:space="preserve"> PAGEREF _Toc121263440 \h </w:instrText>
         </w:r>
         <w:r>
           <w:rPr>
@@ -9056,7 +9182,14 @@
           <w:lang w:eastAsia="pt-PT"/>
         </w:rPr>
       </w:pPr>
-      <w:hyperlink w:anchor="_Toc121171062" w:history="1">
+      <w:hyperlink w:anchor="_Toc121263441" w:history="1">
+        <w:r>
+          <w:rPr>
+            <w:rStyle w:val="Hiperligao"/>
+            <w:noProof/>
+          </w:rPr>
+          <w:t xml:space="preserve">Figura </w:t>
+        </w:r>
         <w:r>
           <w:rPr>
             <w:rStyle w:val="Hiperligao"/>
@@ -9084,7 +9217,7 @@
             <w:noProof/>
             <w:webHidden/>
           </w:rPr>
-          <w:instrText xml:space="preserve"> PAGEREF _Toc121171062 \h </w:instrText>
+          <w:instrText xml:space="preserve"> PAGEREF _Toc121263441 \h </w:instrText>
         </w:r>
         <w:r>
           <w:rPr>
@@ -9131,7 +9264,14 @@
           <w:lang w:eastAsia="pt-PT"/>
         </w:rPr>
       </w:pPr>
-      <w:hyperlink w:anchor="_Toc121171063" w:history="1">
+      <w:hyperlink w:anchor="_Toc121263442" w:history="1">
+        <w:r>
+          <w:rPr>
+            <w:rStyle w:val="Hiperligao"/>
+            <w:noProof/>
+          </w:rPr>
+          <w:t xml:space="preserve">Figura </w:t>
+        </w:r>
         <w:r>
           <w:rPr>
             <w:rStyle w:val="Hiperligao"/>
@@ -9159,7 +9299,7 @@
             <w:noProof/>
             <w:webHidden/>
           </w:rPr>
-          <w:instrText xml:space="preserve"> PAGEREF _Toc121171063 \h </w:instrText>
+          <w:instrText xml:space="preserve"> PAGEREF _Toc121263442 \h </w:instrText>
         </w:r>
         <w:r>
           <w:rPr>
@@ -18445,15 +18585,7 @@
           <w:sz w:val="24"/>
           <w:szCs w:val="24"/>
         </w:rPr>
-        <w:t>1. Análise critica e construção dos diagramas de atividades e estados</w:t>
-      </w:r>
-      <w:r>
-        <w:rPr>
-          <w:rFonts w:cs="Arial"/>
-          <w:sz w:val="24"/>
-          <w:szCs w:val="24"/>
-        </w:rPr>
-        <w:t>;</w:t>
+        <w:t>1. Análise critica e construção dos diagramas de atividades e estados;</w:t>
       </w:r>
     </w:p>
     <w:p>
@@ -18471,31 +18603,7 @@
           <w:sz w:val="24"/>
           <w:szCs w:val="24"/>
         </w:rPr>
-        <w:t xml:space="preserve">2. Melhoria e ajustes nos </w:t>
-      </w:r>
-      <w:r>
-        <w:rPr>
-          <w:rFonts w:cs="Arial"/>
-          <w:sz w:val="24"/>
-          <w:szCs w:val="24"/>
-        </w:rPr>
-        <w:t>Mockups</w:t>
-      </w:r>
-      <w:r>
-        <w:rPr>
-          <w:rFonts w:cs="Arial"/>
-          <w:sz w:val="24"/>
-          <w:szCs w:val="24"/>
-        </w:rPr>
-        <w:t xml:space="preserve"> de acordo com alterações sugeridas pelo grupo</w:t>
-      </w:r>
-      <w:r>
-        <w:rPr>
-          <w:rFonts w:cs="Arial"/>
-          <w:sz w:val="24"/>
-          <w:szCs w:val="24"/>
-        </w:rPr>
-        <w:t>;</w:t>
+        <w:t>2. Melhoria e ajustes nos Mockups de acordo com alterações sugeridas pelo grupo;</w:t>
       </w:r>
     </w:p>
     <w:p>
@@ -18708,15 +18816,7 @@
           <w:sz w:val="24"/>
           <w:szCs w:val="24"/>
         </w:rPr>
-        <w:t>1. Conclusão dos diagramas de sequência por ecrã</w:t>
-      </w:r>
-      <w:r>
-        <w:rPr>
-          <w:rFonts w:cs="Arial"/>
-          <w:sz w:val="24"/>
-          <w:szCs w:val="24"/>
-        </w:rPr>
-        <w:t>;</w:t>
+        <w:t>1. Conclusão dos diagramas de sequência por ecrã;</w:t>
       </w:r>
     </w:p>
     <w:p>
@@ -18734,15 +18834,7 @@
           <w:sz w:val="24"/>
           <w:szCs w:val="24"/>
         </w:rPr>
-        <w:t>2. Melhoria e alterações do relatório face a observações feitas pelo docente (diagrama de Gantt, legendas e introduções a tópicos)</w:t>
-      </w:r>
-      <w:r>
-        <w:rPr>
-          <w:rFonts w:cs="Arial"/>
-          <w:sz w:val="24"/>
-          <w:szCs w:val="24"/>
-        </w:rPr>
-        <w:t>;</w:t>
+        <w:t>2. Melhoria e alterações do relatório face a observações feitas pelo docente (diagrama de Gantt, legendas e introduções a tópicos);</w:t>
       </w:r>
     </w:p>
     <w:p>
@@ -18760,15 +18852,7 @@
           <w:sz w:val="24"/>
           <w:szCs w:val="24"/>
         </w:rPr>
-        <w:t>3. Realização do dossier de organização do grupo</w:t>
-      </w:r>
-      <w:r>
-        <w:rPr>
-          <w:rFonts w:cs="Arial"/>
-          <w:sz w:val="24"/>
-          <w:szCs w:val="24"/>
-        </w:rPr>
-        <w:t>;</w:t>
+        <w:t>3. Realização do dossier de organização do grupo;</w:t>
       </w:r>
     </w:p>
     <w:p>
@@ -19268,7 +19352,7 @@
       </w:pPr>
       <w:bookmarkStart w:id="39" w:name="_Toc120696400"/>
       <w:bookmarkStart w:id="40" w:name="_Toc121170870"/>
-      <w:bookmarkStart w:id="41" w:name="_Toc121171039"/>
+      <w:bookmarkStart w:id="41" w:name="_Toc121263418"/>
       <w:r>
         <w:rPr>
           <w:rFonts w:cs="Arial"/>
@@ -20337,7 +20421,7 @@
       </w:pPr>
       <w:bookmarkStart w:id="44" w:name="_Toc120696401"/>
       <w:bookmarkStart w:id="45" w:name="_Toc121170871"/>
-      <w:bookmarkStart w:id="46" w:name="_Toc121171040"/>
+      <w:bookmarkStart w:id="46" w:name="_Toc121263419"/>
       <w:r>
         <w:rPr>
           <w:rFonts w:cs="Arial"/>
@@ -20832,7 +20916,7 @@
       </w:pPr>
       <w:bookmarkStart w:id="48" w:name="_Toc120696402"/>
       <w:bookmarkStart w:id="49" w:name="_Toc121170872"/>
-      <w:bookmarkStart w:id="50" w:name="_Toc121171041"/>
+      <w:bookmarkStart w:id="50" w:name="_Toc121263420"/>
       <w:r>
         <w:rPr>
           <w:rFonts w:cs="Arial"/>
@@ -21315,7 +21399,7 @@
       </w:pPr>
       <w:bookmarkStart w:id="52" w:name="_Toc120696403"/>
       <w:bookmarkStart w:id="53" w:name="_Toc121170873"/>
-      <w:bookmarkStart w:id="54" w:name="_Toc121171042"/>
+      <w:bookmarkStart w:id="54" w:name="_Toc121263421"/>
       <w:r>
         <w:rPr>
           <w:rFonts w:cs="Arial"/>
@@ -21947,7 +22031,7 @@
       </w:pPr>
       <w:bookmarkStart w:id="56" w:name="_Toc120696404"/>
       <w:bookmarkStart w:id="57" w:name="_Toc121170874"/>
-      <w:bookmarkStart w:id="58" w:name="_Toc121171043"/>
+      <w:bookmarkStart w:id="58" w:name="_Toc121263422"/>
       <w:r>
         <w:rPr>
           <w:rFonts w:cs="Arial"/>
@@ -22630,6 +22714,10 @@
           <w:rFonts w:cs="Arial"/>
         </w:rPr>
       </w:pPr>
+      <w:bookmarkStart w:id="61" w:name="_Toc121263423"/>
+      <w:r>
+        <w:t xml:space="preserve">Figura </w:t>
+      </w:r>
       <w:r>
         <w:rPr>
           <w:rFonts w:cs="Arial"/>
@@ -22648,8 +22736,7 @@
         </w:rPr>
         <w:fldChar w:fldCharType="separate"/>
       </w:r>
-      <w:bookmarkStart w:id="61" w:name="_Toc121170875"/>
-      <w:bookmarkStart w:id="62" w:name="_Toc121171044"/>
+      <w:bookmarkStart w:id="62" w:name="_Toc121170875"/>
       <w:r>
         <w:rPr>
           <w:rFonts w:cs="Arial"/>
@@ -22791,6 +22878,10 @@
           <w:rFonts w:cs="Arial"/>
         </w:rPr>
       </w:pPr>
+      <w:bookmarkStart w:id="64" w:name="_Toc121263424"/>
+      <w:r>
+        <w:t xml:space="preserve">Figura </w:t>
+      </w:r>
       <w:r>
         <w:rPr>
           <w:rFonts w:cs="Arial"/>
@@ -22809,8 +22900,7 @@
         </w:rPr>
         <w:fldChar w:fldCharType="separate"/>
       </w:r>
-      <w:bookmarkStart w:id="64" w:name="_Toc121170876"/>
-      <w:bookmarkStart w:id="65" w:name="_Toc121171045"/>
+      <w:bookmarkStart w:id="65" w:name="_Toc121170876"/>
       <w:r>
         <w:rPr>
           <w:rFonts w:cs="Arial"/>
@@ -23025,6 +23115,10 @@
           <w:rFonts w:cs="Arial"/>
         </w:rPr>
       </w:pPr>
+      <w:bookmarkStart w:id="67" w:name="_Toc121263425"/>
+      <w:r>
+        <w:t xml:space="preserve">Figura </w:t>
+      </w:r>
       <w:r>
         <w:rPr>
           <w:rFonts w:cs="Arial"/>
@@ -23043,8 +23137,7 @@
         </w:rPr>
         <w:fldChar w:fldCharType="separate"/>
       </w:r>
-      <w:bookmarkStart w:id="67" w:name="_Toc121170877"/>
-      <w:bookmarkStart w:id="68" w:name="_Toc121171046"/>
+      <w:bookmarkStart w:id="68" w:name="_Toc121170877"/>
       <w:r>
         <w:rPr>
           <w:rFonts w:cs="Arial"/>
@@ -23349,6 +23442,7 @@
       <w:r>
         <w:rPr>
           <w:rFonts w:cs="Arial"/>
+          <w:noProof/>
         </w:rPr>
         <w:drawing>
           <wp:inline distT="0" distB="0" distL="0" distR="0" wp14:anchorId="45CCDFDD" wp14:editId="30195826">
@@ -23396,6 +23490,10 @@
           <w:rFonts w:cs="Arial"/>
         </w:rPr>
       </w:pPr>
+      <w:bookmarkStart w:id="73" w:name="_Toc121263426"/>
+      <w:r>
+        <w:t xml:space="preserve">Figura </w:t>
+      </w:r>
       <w:r>
         <w:rPr>
           <w:rFonts w:cs="Arial"/>
@@ -23414,8 +23512,7 @@
         </w:rPr>
         <w:fldChar w:fldCharType="separate"/>
       </w:r>
-      <w:bookmarkStart w:id="73" w:name="_Toc121170878"/>
-      <w:bookmarkStart w:id="74" w:name="_Toc121171047"/>
+      <w:bookmarkStart w:id="74" w:name="_Toc121170878"/>
       <w:r>
         <w:rPr>
           <w:rFonts w:cs="Arial"/>
@@ -23643,6 +23740,7 @@
       <w:r>
         <w:rPr>
           <w:rFonts w:cs="Arial"/>
+          <w:noProof/>
         </w:rPr>
         <w:drawing>
           <wp:inline distT="0" distB="0" distL="0" distR="0" wp14:anchorId="436756AA" wp14:editId="6E748D40">
@@ -23689,6 +23787,10 @@
           <w:rFonts w:cs="Arial"/>
         </w:rPr>
       </w:pPr>
+      <w:bookmarkStart w:id="76" w:name="_Toc121263427"/>
+      <w:r>
+        <w:t xml:space="preserve">Figura </w:t>
+      </w:r>
       <w:r>
         <w:rPr>
           <w:rFonts w:cs="Arial"/>
@@ -23707,8 +23809,7 @@
         </w:rPr>
         <w:fldChar w:fldCharType="separate"/>
       </w:r>
-      <w:bookmarkStart w:id="76" w:name="_Toc121170879"/>
-      <w:bookmarkStart w:id="77" w:name="_Toc121171048"/>
+      <w:bookmarkStart w:id="77" w:name="_Toc121170879"/>
       <w:r>
         <w:rPr>
           <w:rFonts w:cs="Arial"/>
@@ -23936,6 +24037,7 @@
       <w:r>
         <w:rPr>
           <w:rFonts w:cs="Arial"/>
+          <w:noProof/>
         </w:rPr>
         <w:drawing>
           <wp:inline distT="0" distB="0" distL="0" distR="0" wp14:anchorId="788AEAC6" wp14:editId="045DADFC">
@@ -23982,6 +24084,10 @@
           <w:rFonts w:cs="Arial"/>
         </w:rPr>
       </w:pPr>
+      <w:bookmarkStart w:id="79" w:name="_Toc121263428"/>
+      <w:r>
+        <w:t xml:space="preserve">Figura </w:t>
+      </w:r>
       <w:r>
         <w:rPr>
           <w:rFonts w:cs="Arial"/>
@@ -24000,8 +24106,7 @@
         </w:rPr>
         <w:fldChar w:fldCharType="separate"/>
       </w:r>
-      <w:bookmarkStart w:id="79" w:name="_Toc121170880"/>
-      <w:bookmarkStart w:id="80" w:name="_Toc121171049"/>
+      <w:bookmarkStart w:id="80" w:name="_Toc121170880"/>
       <w:r>
         <w:rPr>
           <w:rFonts w:cs="Arial"/>
@@ -24330,6 +24435,10 @@
           <w:noProof/>
         </w:rPr>
       </w:pPr>
+      <w:bookmarkStart w:id="82" w:name="_Toc121263429"/>
+      <w:r>
+        <w:t xml:space="preserve">Figura </w:t>
+      </w:r>
       <w:r>
         <w:rPr>
           <w:rFonts w:cs="Arial"/>
@@ -24351,8 +24460,7 @@
         </w:rPr>
         <w:fldChar w:fldCharType="separate"/>
       </w:r>
-      <w:bookmarkStart w:id="82" w:name="_Toc121170881"/>
-      <w:bookmarkStart w:id="83" w:name="_Toc121171050"/>
+      <w:bookmarkStart w:id="83" w:name="_Toc121170881"/>
       <w:r>
         <w:rPr>
           <w:rFonts w:cs="Arial"/>
@@ -24609,6 +24717,10 @@
           <w:rFonts w:cs="Arial"/>
         </w:rPr>
       </w:pPr>
+      <w:bookmarkStart w:id="85" w:name="_Toc121263430"/>
+      <w:r>
+        <w:t xml:space="preserve">Figura </w:t>
+      </w:r>
       <w:r>
         <w:rPr>
           <w:rFonts w:cs="Arial"/>
@@ -24627,8 +24739,7 @@
         </w:rPr>
         <w:fldChar w:fldCharType="separate"/>
       </w:r>
-      <w:bookmarkStart w:id="85" w:name="_Toc121170882"/>
-      <w:bookmarkStart w:id="86" w:name="_Toc121171051"/>
+      <w:bookmarkStart w:id="86" w:name="_Toc121170882"/>
       <w:r>
         <w:rPr>
           <w:rFonts w:cs="Arial"/>
@@ -24646,7 +24757,7 @@
         <w:rPr>
           <w:rFonts w:cs="Arial"/>
         </w:rPr>
-        <w:t xml:space="preserve"> - Utilizador  - Definições</w:t>
+        <w:t xml:space="preserve"> - Utilizador - Definições</w:t>
       </w:r>
       <w:bookmarkEnd w:id="85"/>
       <w:bookmarkEnd w:id="86"/>
@@ -24892,6 +25003,10 @@
           <w:rFonts w:cs="Arial"/>
         </w:rPr>
       </w:pPr>
+      <w:bookmarkStart w:id="88" w:name="_Toc121263431"/>
+      <w:r>
+        <w:t xml:space="preserve">Figura </w:t>
+      </w:r>
       <w:r>
         <w:rPr>
           <w:rFonts w:cs="Arial"/>
@@ -24910,8 +25025,7 @@
         </w:rPr>
         <w:fldChar w:fldCharType="separate"/>
       </w:r>
-      <w:bookmarkStart w:id="88" w:name="_Toc121170883"/>
-      <w:bookmarkStart w:id="89" w:name="_Toc121171052"/>
+      <w:bookmarkStart w:id="89" w:name="_Toc121170883"/>
       <w:r>
         <w:rPr>
           <w:rFonts w:cs="Arial"/>
@@ -24929,7 +25043,7 @@
         <w:rPr>
           <w:rFonts w:cs="Arial"/>
         </w:rPr>
-        <w:t xml:space="preserve"> - Utilizador  - Editar perfil</w:t>
+        <w:t xml:space="preserve"> - Utilizador - Editar perfil</w:t>
       </w:r>
       <w:bookmarkEnd w:id="88"/>
       <w:bookmarkEnd w:id="89"/>
@@ -25116,6 +25230,7 @@
       <w:r>
         <w:rPr>
           <w:rFonts w:cs="Arial"/>
+          <w:noProof/>
         </w:rPr>
         <w:drawing>
           <wp:inline distT="0" distB="0" distL="0" distR="0" wp14:anchorId="13797C89" wp14:editId="36AB4B24">
@@ -25162,6 +25277,10 @@
           <w:rFonts w:cs="Arial"/>
         </w:rPr>
       </w:pPr>
+      <w:bookmarkStart w:id="91" w:name="_Toc121263432"/>
+      <w:r>
+        <w:t xml:space="preserve">Figura </w:t>
+      </w:r>
       <w:r>
         <w:rPr>
           <w:rFonts w:cs="Arial"/>
@@ -25180,8 +25299,7 @@
         </w:rPr>
         <w:fldChar w:fldCharType="separate"/>
       </w:r>
-      <w:bookmarkStart w:id="91" w:name="_Toc121170884"/>
-      <w:bookmarkStart w:id="92" w:name="_Toc121171053"/>
+      <w:bookmarkStart w:id="92" w:name="_Toc121170884"/>
       <w:r>
         <w:rPr>
           <w:rFonts w:cs="Arial"/>
@@ -25484,6 +25602,7 @@
       <w:r>
         <w:rPr>
           <w:rFonts w:cs="Arial"/>
+          <w:noProof/>
         </w:rPr>
         <w:drawing>
           <wp:inline distT="0" distB="0" distL="0" distR="0" wp14:anchorId="4BE5B02B" wp14:editId="218E8E6B">
@@ -25530,6 +25649,10 @@
           <w:rFonts w:cs="Arial"/>
         </w:rPr>
       </w:pPr>
+      <w:bookmarkStart w:id="94" w:name="_Toc121263433"/>
+      <w:r>
+        <w:t xml:space="preserve">Figura </w:t>
+      </w:r>
       <w:r>
         <w:rPr>
           <w:rFonts w:cs="Arial"/>
@@ -25548,8 +25671,7 @@
         </w:rPr>
         <w:fldChar w:fldCharType="separate"/>
       </w:r>
-      <w:bookmarkStart w:id="94" w:name="_Toc121170885"/>
-      <w:bookmarkStart w:id="95" w:name="_Toc121171054"/>
+      <w:bookmarkStart w:id="95" w:name="_Toc121170885"/>
       <w:r>
         <w:rPr>
           <w:rFonts w:cs="Arial"/>
@@ -25567,7 +25689,21 @@
         <w:rPr>
           <w:rFonts w:cs="Arial"/>
         </w:rPr>
-        <w:t xml:space="preserve"> - Utilizador  - Treino</w:t>
+        <w:t xml:space="preserve"> - </w:t>
+      </w:r>
+      <w:proofErr w:type="gramStart"/>
+      <w:r>
+        <w:rPr>
+          <w:rFonts w:cs="Arial"/>
+        </w:rPr>
+        <w:t>Utilizador  -</w:t>
+      </w:r>
+      <w:proofErr w:type="gramEnd"/>
+      <w:r>
+        <w:rPr>
+          <w:rFonts w:cs="Arial"/>
+        </w:rPr>
+        <w:t xml:space="preserve"> Treino</w:t>
       </w:r>
       <w:bookmarkEnd w:id="94"/>
       <w:bookmarkEnd w:id="95"/>
@@ -25633,6 +25769,7 @@
       <w:r>
         <w:rPr>
           <w:rFonts w:cs="Arial"/>
+          <w:noProof/>
         </w:rPr>
         <w:drawing>
           <wp:inline distT="0" distB="0" distL="0" distR="0" wp14:anchorId="15ADAF48" wp14:editId="56ED0575">
@@ -25679,6 +25816,10 @@
           <w:rFonts w:cs="Arial"/>
         </w:rPr>
       </w:pPr>
+      <w:bookmarkStart w:id="97" w:name="_Toc121263434"/>
+      <w:r>
+        <w:t xml:space="preserve">Figura </w:t>
+      </w:r>
       <w:r>
         <w:rPr>
           <w:rFonts w:cs="Arial"/>
@@ -25697,8 +25838,7 @@
         </w:rPr>
         <w:fldChar w:fldCharType="separate"/>
       </w:r>
-      <w:bookmarkStart w:id="97" w:name="_Toc121170886"/>
-      <w:bookmarkStart w:id="98" w:name="_Toc121171055"/>
+      <w:bookmarkStart w:id="98" w:name="_Toc121170886"/>
       <w:r>
         <w:rPr>
           <w:rFonts w:cs="Arial"/>
@@ -25873,6 +26013,10 @@
           <w:rFonts w:cs="Arial"/>
         </w:rPr>
       </w:pPr>
+      <w:bookmarkStart w:id="100" w:name="_Toc121263435"/>
+      <w:r>
+        <w:t xml:space="preserve">Figura </w:t>
+      </w:r>
       <w:r>
         <w:rPr>
           <w:rFonts w:cs="Arial"/>
@@ -25891,8 +26035,7 @@
         </w:rPr>
         <w:fldChar w:fldCharType="separate"/>
       </w:r>
-      <w:bookmarkStart w:id="100" w:name="_Toc121170887"/>
-      <w:bookmarkStart w:id="101" w:name="_Toc121171056"/>
+      <w:bookmarkStart w:id="101" w:name="_Toc121170887"/>
       <w:r>
         <w:rPr>
           <w:rFonts w:cs="Arial"/>
@@ -26201,6 +26344,10 @@
           <w:rFonts w:cs="Arial"/>
         </w:rPr>
       </w:pPr>
+      <w:bookmarkStart w:id="104" w:name="_Toc121263436"/>
+      <w:r>
+        <w:t xml:space="preserve">Figura </w:t>
+      </w:r>
       <w:r>
         <w:rPr>
           <w:rFonts w:cs="Arial"/>
@@ -26219,8 +26366,7 @@
         </w:rPr>
         <w:fldChar w:fldCharType="separate"/>
       </w:r>
-      <w:bookmarkStart w:id="104" w:name="_Toc121170888"/>
-      <w:bookmarkStart w:id="105" w:name="_Toc121171057"/>
+      <w:bookmarkStart w:id="105" w:name="_Toc121170888"/>
       <w:r>
         <w:rPr>
           <w:rFonts w:cs="Arial"/>
@@ -26401,6 +26547,7 @@
       <w:r>
         <w:rPr>
           <w:rFonts w:cs="Arial"/>
+          <w:noProof/>
         </w:rPr>
         <w:drawing>
           <wp:inline distT="0" distB="0" distL="0" distR="0" wp14:anchorId="40DCAA4A" wp14:editId="7FE45754">
@@ -26447,6 +26594,10 @@
           <w:rFonts w:cs="Arial"/>
         </w:rPr>
       </w:pPr>
+      <w:bookmarkStart w:id="107" w:name="_Toc121263437"/>
+      <w:r>
+        <w:t xml:space="preserve">Figura </w:t>
+      </w:r>
       <w:r>
         <w:rPr>
           <w:rFonts w:cs="Arial"/>
@@ -26465,8 +26616,7 @@
         </w:rPr>
         <w:fldChar w:fldCharType="separate"/>
       </w:r>
-      <w:bookmarkStart w:id="107" w:name="_Toc121170889"/>
-      <w:bookmarkStart w:id="108" w:name="_Toc121171058"/>
+      <w:bookmarkStart w:id="108" w:name="_Toc121170889"/>
       <w:r>
         <w:rPr>
           <w:rFonts w:cs="Arial"/>
@@ -26484,7 +26634,21 @@
         <w:rPr>
           <w:rFonts w:cs="Arial"/>
         </w:rPr>
-        <w:t xml:space="preserve"> - Sistema -  Gestão de clientes</w:t>
+        <w:t xml:space="preserve"> - Sistema </w:t>
+      </w:r>
+      <w:proofErr w:type="gramStart"/>
+      <w:r>
+        <w:rPr>
+          <w:rFonts w:cs="Arial"/>
+        </w:rPr>
+        <w:t>-  Gestão</w:t>
+      </w:r>
+      <w:proofErr w:type="gramEnd"/>
+      <w:r>
+        <w:rPr>
+          <w:rFonts w:cs="Arial"/>
+        </w:rPr>
+        <w:t xml:space="preserve"> de clientes</w:t>
       </w:r>
       <w:bookmarkEnd w:id="107"/>
       <w:bookmarkEnd w:id="108"/>
@@ -26875,6 +27039,10 @@
           <w:rFonts w:cs="Arial"/>
         </w:rPr>
       </w:pPr>
+      <w:bookmarkStart w:id="110" w:name="_Toc121263438"/>
+      <w:r>
+        <w:t xml:space="preserve">Figura </w:t>
+      </w:r>
       <w:r>
         <w:rPr>
           <w:rFonts w:cs="Arial"/>
@@ -26893,8 +27061,7 @@
         </w:rPr>
         <w:fldChar w:fldCharType="separate"/>
       </w:r>
-      <w:bookmarkStart w:id="110" w:name="_Toc121170890"/>
-      <w:bookmarkStart w:id="111" w:name="_Toc121171059"/>
+      <w:bookmarkStart w:id="111" w:name="_Toc121170890"/>
       <w:r>
         <w:rPr>
           <w:rFonts w:cs="Arial"/>
@@ -27091,6 +27258,7 @@
       <w:r>
         <w:rPr>
           <w:rFonts w:cs="Arial"/>
+          <w:noProof/>
         </w:rPr>
         <w:drawing>
           <wp:inline distT="0" distB="0" distL="0" distR="0" wp14:anchorId="1E62390A" wp14:editId="3932EB68">
@@ -27137,6 +27305,10 @@
           <w:rFonts w:cs="Arial"/>
         </w:rPr>
       </w:pPr>
+      <w:bookmarkStart w:id="113" w:name="_Toc121263439"/>
+      <w:r>
+        <w:t xml:space="preserve">Figura </w:t>
+      </w:r>
       <w:r>
         <w:rPr>
           <w:rFonts w:cs="Arial"/>
@@ -27155,8 +27327,7 @@
         </w:rPr>
         <w:fldChar w:fldCharType="separate"/>
       </w:r>
-      <w:bookmarkStart w:id="113" w:name="_Toc121170891"/>
-      <w:bookmarkStart w:id="114" w:name="_Toc121171060"/>
+      <w:bookmarkStart w:id="114" w:name="_Toc121170891"/>
       <w:r>
         <w:rPr>
           <w:rFonts w:cs="Arial"/>
@@ -27493,6 +27664,10 @@
           <w:rFonts w:cs="Arial"/>
         </w:rPr>
       </w:pPr>
+      <w:bookmarkStart w:id="116" w:name="_Toc121263440"/>
+      <w:r>
+        <w:t xml:space="preserve">Figura </w:t>
+      </w:r>
       <w:r>
         <w:rPr>
           <w:rFonts w:cs="Arial"/>
@@ -27511,8 +27686,7 @@
         </w:rPr>
         <w:fldChar w:fldCharType="separate"/>
       </w:r>
-      <w:bookmarkStart w:id="116" w:name="_Toc121170892"/>
-      <w:bookmarkStart w:id="117" w:name="_Toc121171061"/>
+      <w:bookmarkStart w:id="117" w:name="_Toc121170892"/>
       <w:r>
         <w:rPr>
           <w:rFonts w:cs="Arial"/>
@@ -27707,15 +27881,7 @@
           <w:sz w:val="24"/>
           <w:szCs w:val="24"/>
         </w:rPr>
-        <w:t xml:space="preserve">se </w:t>
-      </w:r>
-      <w:r>
-        <w:rPr>
-          <w:rFonts w:cs="Arial"/>
-          <w:sz w:val="24"/>
-          <w:szCs w:val="24"/>
-        </w:rPr>
-        <w:t>o Diagrama de Gantt:</w:t>
+        <w:t>se o Diagrama de Gantt:</w:t>
       </w:r>
       <w:r>
         <w:rPr>
@@ -27788,46 +27954,39 @@
           <w:rFonts w:cs="Arial"/>
         </w:rPr>
       </w:pPr>
-      <w:r>
-        <w:rPr>
-          <w:rFonts w:cs="Arial"/>
-          <w:sz w:val="24"/>
-          <w:szCs w:val="24"/>
+      <w:bookmarkStart w:id="119" w:name="_Toc121263441"/>
+      <w:r>
+        <w:t xml:space="preserve">Figura </w:t>
+      </w:r>
+      <w:r>
+        <w:rPr>
+          <w:rFonts w:cs="Arial"/>
         </w:rPr>
         <w:fldChar w:fldCharType="begin"/>
       </w:r>
       <w:r>
         <w:rPr>
           <w:rFonts w:cs="Arial"/>
-          <w:sz w:val="24"/>
-          <w:szCs w:val="24"/>
         </w:rPr>
         <w:instrText xml:space="preserve"> SEQ Figura \* ARABIC </w:instrText>
       </w:r>
       <w:r>
         <w:rPr>
           <w:rFonts w:cs="Arial"/>
-          <w:sz w:val="24"/>
-          <w:szCs w:val="24"/>
         </w:rPr>
         <w:fldChar w:fldCharType="separate"/>
       </w:r>
-      <w:bookmarkStart w:id="119" w:name="_Toc121170893"/>
-      <w:bookmarkStart w:id="120" w:name="_Toc121171062"/>
+      <w:bookmarkStart w:id="120" w:name="_Toc121170893"/>
       <w:r>
         <w:rPr>
           <w:rFonts w:cs="Arial"/>
           <w:noProof/>
-          <w:sz w:val="24"/>
-          <w:szCs w:val="24"/>
         </w:rPr>
         <w:t>24</w:t>
       </w:r>
       <w:r>
         <w:rPr>
           <w:rFonts w:cs="Arial"/>
-          <w:sz w:val="24"/>
-          <w:szCs w:val="24"/>
         </w:rPr>
         <w:fldChar w:fldCharType="end"/>
       </w:r>
@@ -27887,6 +28046,7 @@
       <w:r>
         <w:rPr>
           <w:rFonts w:cs="Arial"/>
+          <w:noProof/>
         </w:rPr>
         <w:drawing>
           <wp:inline distT="0" distB="0" distL="0" distR="0" wp14:anchorId="7FBA93A0" wp14:editId="633AD118">
@@ -27933,6 +28093,10 @@
           <w:rFonts w:cs="Arial"/>
         </w:rPr>
       </w:pPr>
+      <w:bookmarkStart w:id="122" w:name="_Toc121263442"/>
+      <w:r>
+        <w:t xml:space="preserve">Figura </w:t>
+      </w:r>
       <w:r>
         <w:rPr>
           <w:rFonts w:cs="Arial"/>
@@ -27951,8 +28115,7 @@
         </w:rPr>
         <w:fldChar w:fldCharType="separate"/>
       </w:r>
-      <w:bookmarkStart w:id="122" w:name="_Toc121170894"/>
-      <w:bookmarkStart w:id="123" w:name="_Toc121171063"/>
+      <w:bookmarkStart w:id="123" w:name="_Toc121170894"/>
       <w:r>
         <w:rPr>
           <w:rFonts w:cs="Arial"/>

</xml_diff>

<commit_message>
Finalização do relatório para PDF sem desformatação
</commit_message>
<xml_diff>
--- a/Entregas/Entrega_3/Especificação_Projeto_Aplicado.docx
+++ b/Entregas/Entrega_3/Especificação_Projeto_Aplicado.docx
@@ -49,6 +49,7 @@
           <w:b/>
           <w:noProof/>
           <w:sz w:val="32"/>
+          <w:u w:val="single"/>
         </w:rPr>
       </w:pPr>
     </w:p>
@@ -7338,7 +7339,23 @@
             <w:rFonts w:cs="Arial"/>
             <w:noProof/>
           </w:rPr>
-          <w:t>Figura 1 - Diagrama de Entidade-Relação</w:t>
+          <w:t>Figura 1 - Diagrama de Entidade-R</w:t>
+        </w:r>
+        <w:r>
+          <w:rPr>
+            <w:rStyle w:val="Hiperligao"/>
+            <w:rFonts w:cs="Arial"/>
+            <w:noProof/>
+          </w:rPr>
+          <w:t>e</w:t>
+        </w:r>
+        <w:r>
+          <w:rPr>
+            <w:rStyle w:val="Hiperligao"/>
+            <w:rFonts w:cs="Arial"/>
+            <w:noProof/>
+          </w:rPr>
+          <w:t>lação</w:t>
         </w:r>
         <w:r>
           <w:rPr>
@@ -7413,7 +7430,23 @@
             <w:rFonts w:cs="Arial"/>
             <w:noProof/>
           </w:rPr>
-          <w:t>Figura 2 - Diagrama Casos de Uso 1 (Gestão de Conta)</w:t>
+          <w:t>Figura 2 - Diagram</w:t>
+        </w:r>
+        <w:r>
+          <w:rPr>
+            <w:rStyle w:val="Hiperligao"/>
+            <w:rFonts w:cs="Arial"/>
+            <w:noProof/>
+          </w:rPr>
+          <w:t>a</w:t>
+        </w:r>
+        <w:r>
+          <w:rPr>
+            <w:rStyle w:val="Hiperligao"/>
+            <w:rFonts w:cs="Arial"/>
+            <w:noProof/>
+          </w:rPr>
+          <w:t xml:space="preserve"> Casos de Uso 1 (Gestão de Conta)</w:t>
         </w:r>
         <w:r>
           <w:rPr>
@@ -8130,7 +8163,23 @@
             <w:rFonts w:cs="Arial"/>
             <w:noProof/>
           </w:rPr>
-          <w:t>11 - Utilizador - Menu</w:t>
+          <w:t>11 - Utiliza</w:t>
+        </w:r>
+        <w:r>
+          <w:rPr>
+            <w:rStyle w:val="Hiperligao"/>
+            <w:rFonts w:cs="Arial"/>
+            <w:noProof/>
+          </w:rPr>
+          <w:t>d</w:t>
+        </w:r>
+        <w:r>
+          <w:rPr>
+            <w:rStyle w:val="Hiperligao"/>
+            <w:rFonts w:cs="Arial"/>
+            <w:noProof/>
+          </w:rPr>
+          <w:t>or - Menu</w:t>
         </w:r>
         <w:r>
           <w:rPr>
@@ -9278,7 +9327,23 @@
             <w:rFonts w:cs="Arial"/>
             <w:noProof/>
           </w:rPr>
-          <w:t>25 - Autoavaliação</w:t>
+          <w:t>25 - Autoa</w:t>
+        </w:r>
+        <w:r>
+          <w:rPr>
+            <w:rStyle w:val="Hiperligao"/>
+            <w:rFonts w:cs="Arial"/>
+            <w:noProof/>
+          </w:rPr>
+          <w:t>v</w:t>
+        </w:r>
+        <w:r>
+          <w:rPr>
+            <w:rStyle w:val="Hiperligao"/>
+            <w:rFonts w:cs="Arial"/>
+            <w:noProof/>
+          </w:rPr>
+          <w:t>aliação</w:t>
         </w:r>
         <w:r>
           <w:rPr>

</xml_diff>